<commit_message>
Ajout et finalisation du monde 3
Début de la sauvegarde
</commit_message>
<xml_diff>
--- a/Documentation/JournalDeBord.docx
+++ b/Documentation/JournalDeBord.docx
@@ -6496,7 +6496,12 @@
         <w:t>afficher</w:t>
       </w:r>
       <w:r>
-        <w:t xml:space="preserve"> dans un tableau les données de chaque entré.</w:t>
+        <w:t xml:space="preserve"> dans un tableau les données de chaque</w:t>
+      </w:r>
+      <w:bookmarkStart w:id="20" w:name="_GoBack"/>
+      <w:bookmarkEnd w:id="20"/>
+      <w:r>
+        <w:t xml:space="preserve"> entré.</w:t>
       </w:r>
       <w:r>
         <w:t xml:space="preserve"> On doit pouvoir cliquer sur chaque entré pour pouvoir voire le trace de chacun. </w:t>
@@ -6509,254 +6514,845 @@
       <w:r>
         <w:t xml:space="preserve"> ne nous donne pas d’affichage pour des tableaux. Comme solutions j’ai </w:t>
       </w:r>
+      <w:r>
+        <w:t>décidé</w:t>
+      </w:r>
+      <w:r>
+        <w:t xml:space="preserve"> avec mon maître de stage de partir sur une liste de bouton qui va représenter nos entré. Quand on clique sur le bouton. On affiche sur </w:t>
+      </w:r>
+      <w:r>
+        <w:t>des labels</w:t>
+      </w:r>
+      <w:r>
+        <w:t xml:space="preserve"> toute les informations concernant l’entré et on affiche sur le labyrinthe </w:t>
+      </w:r>
+      <w:r>
+        <w:t>la solution</w:t>
+      </w:r>
+      <w:r>
+        <w:t xml:space="preserve"> qui a été trouvé</w:t>
+      </w:r>
+      <w:r>
+        <w:t>.</w:t>
+      </w:r>
+    </w:p>
+    <w:p>
+      <w:pPr>
+        <w:pStyle w:val="Titre3"/>
+      </w:pPr>
+      <w:bookmarkStart w:id="21" w:name="_Toc162508025"/>
+      <w:r>
+        <w:t>Ce qui n’a pas pu été fait</w:t>
+      </w:r>
+      <w:bookmarkEnd w:id="21"/>
+    </w:p>
+    <w:p>
+      <w:r>
+        <w:t xml:space="preserve">Le mode numéro 3 </w:t>
+      </w:r>
+      <w:r>
+        <w:t>(automatique)</w:t>
+      </w:r>
+      <w:r>
+        <w:t xml:space="preserve"> marche correctement. </w:t>
+      </w:r>
+      <w:r>
+        <w:t>Ils nous retournent</w:t>
+      </w:r>
+      <w:r>
+        <w:t xml:space="preserve"> </w:t>
+      </w:r>
+      <w:r>
+        <w:t>le fitness</w:t>
+      </w:r>
+      <w:r>
+        <w:t xml:space="preserve"> de chaque entrée. </w:t>
+      </w:r>
+      <w:r>
+        <w:t xml:space="preserve">Il me reste juste </w:t>
+      </w:r>
+      <w:r>
+        <w:t>à</w:t>
+      </w:r>
+      <w:r>
+        <w:t xml:space="preserve"> gérer le fait de pouvoir visualiser chaque trace du labyrinthe quand l’utilisateur le choisit</w:t>
+      </w:r>
+    </w:p>
+    <w:p/>
+    <w:p>
+      <w:pPr>
+        <w:pStyle w:val="Titre2"/>
+      </w:pPr>
+      <w:bookmarkStart w:id="22" w:name="_Toc162508026"/>
+      <w:r>
+        <w:t>06 mai</w:t>
+      </w:r>
+      <w:bookmarkEnd w:id="22"/>
+    </w:p>
+    <w:p>
+      <w:pPr>
+        <w:pStyle w:val="Titre3"/>
+      </w:pPr>
+      <w:bookmarkStart w:id="23" w:name="_Toc162508027"/>
+      <w:r>
+        <w:t>Programme du jour</w:t>
+      </w:r>
+      <w:bookmarkEnd w:id="23"/>
+    </w:p>
+    <w:p>
+      <w:r>
+        <w:t xml:space="preserve">Aujourd’hui je vais finir le mode numéro 3. A chaque fois que l’on clique sur l’entré choisi </w:t>
+      </w:r>
       <w:proofErr w:type="spellStart"/>
       <w:r>
-        <w:t>décider</w:t>
+        <w:t>a</w:t>
       </w:r>
       <w:proofErr w:type="spellEnd"/>
       <w:r>
-        <w:t xml:space="preserve"> avec mon maître de stage de partir sur une liste de bouton qui va représenter nos entré. Quand on clique sur le bouton. On affiche sur </w:t>
-      </w:r>
-      <w:r>
-        <w:t>des labels</w:t>
-      </w:r>
-      <w:r>
-        <w:t xml:space="preserve"> toute les informations concernant l’entré et on affiche sur le labyrinthe </w:t>
-      </w:r>
-      <w:r>
-        <w:t>la solution</w:t>
-      </w:r>
-      <w:r>
-        <w:t xml:space="preserve"> qui a été trouvé</w:t>
+        <w:t xml:space="preserve"> la fin de l’algorithme. On affiche le chemin tracé par les bots</w:t>
+      </w:r>
+      <w:r>
+        <w:t xml:space="preserve">. </w:t>
+      </w:r>
+      <w:r>
+        <w:t>Pour le moment j’affiche juste une liste de bouton et quand on clique sur le bouton j’affiche seulement les informations de l’entré choisi</w:t>
       </w:r>
       <w:r>
         <w:t>.</w:t>
       </w:r>
     </w:p>
     <w:p>
+      <w:r>
+        <w:t xml:space="preserve">Par la suite je vais pouvoir commencer </w:t>
+      </w:r>
+      <w:r>
+        <w:t>à</w:t>
+      </w:r>
+      <w:r>
+        <w:t xml:space="preserve"> m’occuper des sauvegardes. A m’occuper de la liste </w:t>
+      </w:r>
+      <w:r>
+        <w:t>des cartes</w:t>
+      </w:r>
+      <w:r>
+        <w:t xml:space="preserve"> sauvegarder </w:t>
+      </w:r>
+      <w:r>
+        <w:t>ainsi</w:t>
+      </w:r>
+      <w:r>
+        <w:t xml:space="preserve"> qu’au </w:t>
+      </w:r>
+      <w:r>
+        <w:t>panel</w:t>
+      </w:r>
+      <w:r>
+        <w:t xml:space="preserve"> de sauv</w:t>
+      </w:r>
+      <w:r>
+        <w:t>egarde</w:t>
+      </w:r>
+    </w:p>
+    <w:p>
       <w:pPr>
         <w:pStyle w:val="Titre3"/>
       </w:pPr>
-      <w:bookmarkStart w:id="20" w:name="_Toc162508025"/>
+      <w:bookmarkStart w:id="24" w:name="_Toc162508028"/>
+      <w:r>
+        <w:t>Evènement de la journée</w:t>
+      </w:r>
+      <w:bookmarkEnd w:id="24"/>
+    </w:p>
+    <w:p>
+      <w:pPr>
+        <w:pStyle w:val="Paragraphedeliste"/>
+        <w:numPr>
+          <w:ilvl w:val="0"/>
+          <w:numId w:val="6"/>
+        </w:numPr>
+      </w:pPr>
+      <w:r>
+        <w:t>Affichage des traces de chaque entrée</w:t>
+      </w:r>
+    </w:p>
+    <w:p>
+      <w:pPr>
+        <w:pStyle w:val="Paragraphedeliste"/>
+      </w:pPr>
+      <w:r>
+        <w:t>Maintenant je peux afficher chaque trace quand on clique sur l’entré voulu</w:t>
+      </w:r>
+      <w:r>
+        <w:t xml:space="preserve">. Pour faire </w:t>
+      </w:r>
+      <w:proofErr w:type="spellStart"/>
+      <w:proofErr w:type="gramStart"/>
+      <w:r>
+        <w:t>ca</w:t>
+      </w:r>
+      <w:proofErr w:type="spellEnd"/>
+      <w:proofErr w:type="gramEnd"/>
+      <w:r>
+        <w:t xml:space="preserve"> j’ai </w:t>
+      </w:r>
+      <w:proofErr w:type="spellStart"/>
+      <w:r>
+        <w:t>du</w:t>
+      </w:r>
+      <w:proofErr w:type="spellEnd"/>
+      <w:r>
+        <w:t xml:space="preserve"> créer un </w:t>
+      </w:r>
+      <w:proofErr w:type="spellStart"/>
+      <w:r>
+        <w:t>gameObject</w:t>
+      </w:r>
+      <w:proofErr w:type="spellEnd"/>
+      <w:r>
+        <w:t xml:space="preserve"> vide </w:t>
+      </w:r>
+      <w:proofErr w:type="spellStart"/>
+      <w:r>
+        <w:t>a</w:t>
+      </w:r>
+      <w:proofErr w:type="spellEnd"/>
+      <w:r>
+        <w:t xml:space="preserve"> chaque round et </w:t>
+      </w:r>
+      <w:proofErr w:type="spellStart"/>
+      <w:r>
+        <w:t>a</w:t>
+      </w:r>
+      <w:proofErr w:type="spellEnd"/>
+      <w:r>
+        <w:t xml:space="preserve"> la fin de chaque round je transfère toute les bot du dossier IA jusqu’à ce dossier de sauvegarde. Ensuite je </w:t>
+      </w:r>
+      <w:proofErr w:type="spellStart"/>
+      <w:r>
+        <w:t>disable</w:t>
+      </w:r>
+      <w:proofErr w:type="spellEnd"/>
+      <w:r>
+        <w:t xml:space="preserve"> tous </w:t>
+      </w:r>
+      <w:proofErr w:type="gramStart"/>
+      <w:r>
+        <w:t>les bot</w:t>
+      </w:r>
+      <w:proofErr w:type="gramEnd"/>
+      <w:r>
+        <w:t xml:space="preserve"> </w:t>
+      </w:r>
+      <w:r>
+        <w:t>transférer</w:t>
+      </w:r>
+      <w:r>
+        <w:t xml:space="preserve"> et on continue les manches suivante</w:t>
+      </w:r>
+      <w:r>
+        <w:t xml:space="preserve">. Les noms des dossiers sont égaux au nom des entrés. Donc quand on clique sur une entrée on recherche dans la </w:t>
+      </w:r>
+      <w:proofErr w:type="spellStart"/>
+      <w:r>
+        <w:t>scene</w:t>
+      </w:r>
+      <w:proofErr w:type="spellEnd"/>
+      <w:r>
+        <w:t xml:space="preserve"> un objet portant le nom de l’entré et on </w:t>
+      </w:r>
+      <w:proofErr w:type="spellStart"/>
+      <w:r>
+        <w:t>enable</w:t>
+      </w:r>
+      <w:proofErr w:type="spellEnd"/>
+      <w:r>
+        <w:t xml:space="preserve"> tous les enfants. Ce qui affiche tous </w:t>
+      </w:r>
+      <w:proofErr w:type="gramStart"/>
+      <w:r>
+        <w:t>les bot</w:t>
+      </w:r>
+      <w:proofErr w:type="gramEnd"/>
+      <w:r>
+        <w:t> !</w:t>
+      </w:r>
+    </w:p>
+    <w:p>
+      <w:pPr>
+        <w:pStyle w:val="Paragraphedeliste"/>
+      </w:pPr>
+    </w:p>
+    <w:p>
+      <w:pPr>
+        <w:pStyle w:val="Paragraphedeliste"/>
+      </w:pPr>
+      <w:r>
+        <w:t xml:space="preserve">Après avoir parlé avec M </w:t>
+      </w:r>
+      <w:proofErr w:type="spellStart"/>
+      <w:r>
+        <w:t>Henauer</w:t>
+      </w:r>
+      <w:proofErr w:type="spellEnd"/>
+      <w:r>
+        <w:t xml:space="preserve"> nous allons </w:t>
+      </w:r>
+      <w:proofErr w:type="spellStart"/>
+      <w:proofErr w:type="gramStart"/>
+      <w:r>
+        <w:t>laissé</w:t>
+      </w:r>
+      <w:proofErr w:type="spellEnd"/>
+      <w:proofErr w:type="gramEnd"/>
+      <w:r>
+        <w:t xml:space="preserve"> les bot qui ont trouvé la solutions en vert et ceux qui </w:t>
+      </w:r>
+      <w:proofErr w:type="spellStart"/>
+      <w:r>
+        <w:t>on</w:t>
+      </w:r>
+      <w:proofErr w:type="spellEnd"/>
+      <w:r>
+        <w:t xml:space="preserve"> un mauvais chemin en rouge. Pas besoin de le modifier en bleu comme </w:t>
+      </w:r>
+      <w:proofErr w:type="spellStart"/>
+      <w:r>
+        <w:t>énnoncé</w:t>
+      </w:r>
+      <w:proofErr w:type="spellEnd"/>
+      <w:r>
+        <w:t xml:space="preserve"> dans le cahier des charges</w:t>
+      </w:r>
+      <w:r>
+        <w:t xml:space="preserve">. </w:t>
+      </w:r>
+    </w:p>
+    <w:p>
+      <w:pPr>
+        <w:pStyle w:val="Paragraphedeliste"/>
+      </w:pPr>
+    </w:p>
+    <w:p>
+      <w:pPr>
+        <w:pStyle w:val="Paragraphedeliste"/>
+      </w:pPr>
+      <w:r>
+        <w:t xml:space="preserve">Nous avons pu également regarder sur 2 améliorations notoire </w:t>
+      </w:r>
+      <w:proofErr w:type="spellStart"/>
+      <w:proofErr w:type="gramStart"/>
+      <w:r>
+        <w:t>a</w:t>
+      </w:r>
+      <w:proofErr w:type="spellEnd"/>
+      <w:proofErr w:type="gramEnd"/>
+      <w:r>
+        <w:t xml:space="preserve"> faire si il y’a assez de temps</w:t>
+      </w:r>
+      <w:r>
+        <w:t>. Pour le moment il ne me reste plus qu’</w:t>
+      </w:r>
+      <w:proofErr w:type="spellStart"/>
+      <w:r>
+        <w:t>a</w:t>
+      </w:r>
+      <w:proofErr w:type="spellEnd"/>
+      <w:r>
+        <w:t xml:space="preserve"> m’occuper de l’affichage et gérer les sauvegardes</w:t>
+      </w:r>
+      <w:r>
+        <w:t xml:space="preserve">. Les 2 améliorations seront de pouvoir affiché un </w:t>
+      </w:r>
+      <w:proofErr w:type="spellStart"/>
+      <w:r>
+        <w:t>text</w:t>
+      </w:r>
+      <w:proofErr w:type="spellEnd"/>
+      <w:r>
+        <w:t xml:space="preserve"> dynamique pour </w:t>
+      </w:r>
+      <w:proofErr w:type="spellStart"/>
+      <w:r>
+        <w:t>informé</w:t>
+      </w:r>
+      <w:proofErr w:type="spellEnd"/>
+      <w:r>
+        <w:t xml:space="preserve"> qu’elle entré est ou </w:t>
+      </w:r>
+      <w:proofErr w:type="spellStart"/>
+      <w:r>
+        <w:t>a</w:t>
+      </w:r>
+      <w:proofErr w:type="spellEnd"/>
+      <w:r>
+        <w:t xml:space="preserve"> la fin du mode numéro 3. Pour le moment il n’a </w:t>
+      </w:r>
+      <w:proofErr w:type="gramStart"/>
+      <w:r>
+        <w:t>aucune informations visuel</w:t>
+      </w:r>
+      <w:proofErr w:type="gramEnd"/>
+      <w:r>
+        <w:t xml:space="preserve"> et la 2 </w:t>
+      </w:r>
+      <w:proofErr w:type="spellStart"/>
+      <w:r>
+        <w:t>ème</w:t>
+      </w:r>
+      <w:proofErr w:type="spellEnd"/>
+      <w:r>
+        <w:t xml:space="preserve"> améliorations serait de rajouter des </w:t>
+      </w:r>
+      <w:proofErr w:type="spellStart"/>
+      <w:r>
+        <w:t>dead</w:t>
+      </w:r>
+      <w:proofErr w:type="spellEnd"/>
+      <w:r>
+        <w:t xml:space="preserve"> end </w:t>
+      </w:r>
+      <w:proofErr w:type="spellStart"/>
+      <w:r>
+        <w:t>a</w:t>
+      </w:r>
+      <w:proofErr w:type="spellEnd"/>
+      <w:r>
+        <w:t xml:space="preserve"> l’intérieur du labyrinthe</w:t>
+      </w:r>
+      <w:r>
+        <w:t xml:space="preserve">. </w:t>
+      </w:r>
+      <w:r>
+        <w:t xml:space="preserve"> </w:t>
+      </w:r>
+    </w:p>
+    <w:p>
+      <w:pPr>
+        <w:pStyle w:val="Paragraphedeliste"/>
+        <w:numPr>
+          <w:ilvl w:val="0"/>
+          <w:numId w:val="6"/>
+        </w:numPr>
+      </w:pPr>
+      <w:r>
+        <w:t xml:space="preserve">J’ai pu commencer </w:t>
+      </w:r>
+      <w:proofErr w:type="spellStart"/>
+      <w:proofErr w:type="gramStart"/>
+      <w:r>
+        <w:t>a</w:t>
+      </w:r>
+      <w:proofErr w:type="spellEnd"/>
+      <w:proofErr w:type="gramEnd"/>
+      <w:r>
+        <w:t xml:space="preserve"> faire les sauvegardes</w:t>
+      </w:r>
+    </w:p>
+    <w:p>
+      <w:pPr>
+        <w:pStyle w:val="Paragraphedeliste"/>
+      </w:pPr>
+      <w:r>
+        <w:t>Dans les prérequis j’avais une classe qui me permets de sérialiser les cartes. Cependant ce script prenait en compte les entrées et les sorties</w:t>
+      </w:r>
+      <w:r>
+        <w:t xml:space="preserve">. J’ai modifier la classe et l’appel </w:t>
+      </w:r>
+      <w:proofErr w:type="gramStart"/>
+      <w:r>
+        <w:t xml:space="preserve">des </w:t>
+      </w:r>
+      <w:r>
+        <w:lastRenderedPageBreak/>
+        <w:t>méthode</w:t>
+      </w:r>
+      <w:proofErr w:type="gramEnd"/>
+      <w:r>
+        <w:t xml:space="preserve"> pour que </w:t>
+      </w:r>
+      <w:proofErr w:type="spellStart"/>
+      <w:r>
+        <w:t>ca</w:t>
+      </w:r>
+      <w:proofErr w:type="spellEnd"/>
+      <w:r>
+        <w:t xml:space="preserve"> arrive au moment </w:t>
+      </w:r>
+      <w:proofErr w:type="spellStart"/>
+      <w:r>
+        <w:t>ou</w:t>
+      </w:r>
+      <w:proofErr w:type="spellEnd"/>
+      <w:r>
+        <w:t xml:space="preserve"> la carte est vierge</w:t>
+      </w:r>
+      <w:r>
+        <w:t xml:space="preserve">. L’affichage des boutons est </w:t>
+      </w:r>
+      <w:proofErr w:type="gramStart"/>
+      <w:r>
+        <w:t>correcte</w:t>
+      </w:r>
+      <w:proofErr w:type="gramEnd"/>
+      <w:r>
+        <w:t xml:space="preserve">. </w:t>
+      </w:r>
+      <w:proofErr w:type="gramStart"/>
+      <w:r>
+        <w:t>Aucun boutons</w:t>
+      </w:r>
+      <w:proofErr w:type="gramEnd"/>
+      <w:r>
+        <w:t xml:space="preserve"> n’est afficher si il n’est pas utilisable</w:t>
+      </w:r>
+      <w:r>
+        <w:t xml:space="preserve">. </w:t>
+      </w:r>
+    </w:p>
+    <w:p>
+      <w:pPr>
+        <w:pStyle w:val="Paragraphedeliste"/>
+        <w:numPr>
+          <w:ilvl w:val="0"/>
+          <w:numId w:val="6"/>
+        </w:numPr>
+      </w:pPr>
+      <w:r>
+        <w:t>Création d’un panel de sauvegarde</w:t>
+      </w:r>
+    </w:p>
+    <w:p>
+      <w:pPr>
+        <w:pStyle w:val="Paragraphedeliste"/>
+      </w:pPr>
+      <w:r>
+        <w:t xml:space="preserve">J’ai </w:t>
+      </w:r>
+      <w:proofErr w:type="spellStart"/>
+      <w:r>
+        <w:t>crée</w:t>
+      </w:r>
+      <w:proofErr w:type="spellEnd"/>
+      <w:r>
+        <w:t xml:space="preserve"> un petit panel de sauvegarde avec un input </w:t>
+      </w:r>
+      <w:proofErr w:type="spellStart"/>
+      <w:r>
+        <w:t>text</w:t>
+      </w:r>
+      <w:proofErr w:type="spellEnd"/>
+      <w:r>
+        <w:t xml:space="preserve">, un bouton annulé, sauvegarder et un </w:t>
+      </w:r>
+      <w:proofErr w:type="spellStart"/>
+      <w:r>
+        <w:t>lblErreur</w:t>
+      </w:r>
+      <w:proofErr w:type="spellEnd"/>
+      <w:r>
+        <w:t xml:space="preserve"> caché qui sera affiché si une erreur se produit.</w:t>
+      </w:r>
+    </w:p>
+    <w:p>
+      <w:pPr>
+        <w:pStyle w:val="Paragraphedeliste"/>
+        <w:numPr>
+          <w:ilvl w:val="0"/>
+          <w:numId w:val="6"/>
+        </w:numPr>
+      </w:pPr>
+      <w:r>
+        <w:t xml:space="preserve">Création </w:t>
+      </w:r>
+      <w:proofErr w:type="gramStart"/>
+      <w:r>
+        <w:t>des liste</w:t>
+      </w:r>
+      <w:proofErr w:type="gramEnd"/>
+      <w:r>
+        <w:t xml:space="preserve"> dans le menu</w:t>
+      </w:r>
+    </w:p>
+    <w:p>
+      <w:pPr>
+        <w:pStyle w:val="Paragraphedeliste"/>
+      </w:pPr>
+      <w:r>
+        <w:t xml:space="preserve">J’ai </w:t>
+      </w:r>
+      <w:r>
+        <w:t>créé</w:t>
+      </w:r>
+      <w:r>
+        <w:t xml:space="preserve"> 2 listes avec une </w:t>
+      </w:r>
+      <w:r>
+        <w:t>scroll Bar</w:t>
+      </w:r>
+      <w:r>
+        <w:t xml:space="preserve"> qui vont être utiliser pour </w:t>
+      </w:r>
+      <w:r>
+        <w:t>stocker</w:t>
+      </w:r>
+      <w:r>
+        <w:t xml:space="preserve"> la liste </w:t>
+      </w:r>
+      <w:r>
+        <w:t>des labyrinthes</w:t>
+      </w:r>
+      <w:r>
+        <w:t xml:space="preserve"> du top 10 et toute les cartes que l’utilisateurs veut sauvegarder </w:t>
+      </w:r>
+    </w:p>
+    <w:p>
+      <w:pPr>
+        <w:pStyle w:val="Paragraphedeliste"/>
+        <w:numPr>
+          <w:ilvl w:val="0"/>
+          <w:numId w:val="6"/>
+        </w:numPr>
+      </w:pPr>
+      <w:r>
+        <w:t xml:space="preserve">Ajout rapide des </w:t>
+      </w:r>
+      <w:r>
+        <w:t>Dead</w:t>
+      </w:r>
+      <w:r>
+        <w:t xml:space="preserve"> end </w:t>
+      </w:r>
+      <w:r>
+        <w:t>à</w:t>
+      </w:r>
+      <w:r>
+        <w:t xml:space="preserve"> l’intérieur </w:t>
+      </w:r>
+      <w:r>
+        <w:t>de la génération</w:t>
+      </w:r>
+    </w:p>
+    <w:p>
+      <w:pPr>
+        <w:pStyle w:val="Paragraphedeliste"/>
+      </w:pPr>
+      <w:r>
+        <w:t xml:space="preserve">J’ai ajouté les blocs </w:t>
+      </w:r>
+      <w:proofErr w:type="spellStart"/>
+      <w:proofErr w:type="gramStart"/>
+      <w:r>
+        <w:t>a</w:t>
+      </w:r>
+      <w:proofErr w:type="spellEnd"/>
+      <w:proofErr w:type="gramEnd"/>
+      <w:r>
+        <w:t xml:space="preserve"> sens unique </w:t>
+      </w:r>
+      <w:proofErr w:type="spellStart"/>
+      <w:r>
+        <w:t>a</w:t>
+      </w:r>
+      <w:proofErr w:type="spellEnd"/>
+      <w:r>
+        <w:t xml:space="preserve"> l’intérieur de la générations aléatoire</w:t>
+      </w:r>
+      <w:r>
+        <w:t xml:space="preserve">. J’ai </w:t>
+      </w:r>
+      <w:proofErr w:type="spellStart"/>
+      <w:proofErr w:type="gramStart"/>
+      <w:r>
+        <w:t>du</w:t>
+      </w:r>
+      <w:proofErr w:type="spellEnd"/>
+      <w:proofErr w:type="gramEnd"/>
+      <w:r>
+        <w:t xml:space="preserve"> modifier les blocs </w:t>
+      </w:r>
+      <w:proofErr w:type="spellStart"/>
+      <w:r>
+        <w:t>a</w:t>
+      </w:r>
+      <w:proofErr w:type="spellEnd"/>
+      <w:r>
+        <w:t xml:space="preserve"> sens unique pour qu’il corresponde correctement a connecteur des blocs adjacent. </w:t>
+      </w:r>
+    </w:p>
+    <w:p>
+      <w:pPr>
+        <w:pStyle w:val="Paragraphedeliste"/>
+      </w:pPr>
+    </w:p>
+    <w:p>
+      <w:pPr>
+        <w:pStyle w:val="Titre3"/>
+      </w:pPr>
+      <w:bookmarkStart w:id="25" w:name="_Toc162508029"/>
       <w:r>
         <w:t>Ce qui n’a pas pu été fait</w:t>
       </w:r>
-      <w:bookmarkStart w:id="21" w:name="_GoBack"/>
-      <w:bookmarkEnd w:id="20"/>
-      <w:bookmarkEnd w:id="21"/>
-    </w:p>
-    <w:p>
-      <w:r>
-        <w:t xml:space="preserve">Le mode numéro 3 </w:t>
-      </w:r>
-      <w:r>
-        <w:t>(automatique)</w:t>
-      </w:r>
-      <w:r>
-        <w:t xml:space="preserve"> marche correctement. </w:t>
-      </w:r>
-      <w:r>
-        <w:t>Ils nous retournent</w:t>
-      </w:r>
-      <w:r>
-        <w:t xml:space="preserve"> </w:t>
-      </w:r>
-      <w:r>
-        <w:t>le fitness</w:t>
-      </w:r>
-      <w:r>
-        <w:t xml:space="preserve"> de chaque entrée. </w:t>
-      </w:r>
-      <w:r>
-        <w:t xml:space="preserve">Il me reste juste </w:t>
-      </w:r>
-      <w:r>
-        <w:t>à</w:t>
-      </w:r>
-      <w:r>
-        <w:t xml:space="preserve"> gérer le fait de pouvoir visualiser chaque trace du labyrinthe quand l’utilisateur le choisit</w:t>
-      </w:r>
+      <w:bookmarkEnd w:id="25"/>
+    </w:p>
+    <w:p>
+      <w:r>
+        <w:t xml:space="preserve">Tout a pu être fait aujourd’hui. </w:t>
+      </w:r>
+      <w:r>
+        <w:t>Cependant</w:t>
+      </w:r>
+      <w:r>
+        <w:t xml:space="preserve"> il y’a certain bout de code que je ne trouve pas propre. Si j’ai le temps demain j’</w:t>
+      </w:r>
+      <w:r>
+        <w:t>essaierai</w:t>
+      </w:r>
+      <w:r>
+        <w:t xml:space="preserve"> de </w:t>
+      </w:r>
+      <w:r>
+        <w:t>prendre</w:t>
+      </w:r>
+      <w:r>
+        <w:t xml:space="preserve"> un peu de temps pour améliorer la lisibilité du code et le factoriser.</w:t>
+      </w:r>
+    </w:p>
+    <w:p>
+      <w:pPr>
+        <w:pStyle w:val="Titre2"/>
+      </w:pPr>
+      <w:bookmarkStart w:id="26" w:name="_Toc162508030"/>
+      <w:r>
+        <w:t>07 mai</w:t>
+      </w:r>
+      <w:bookmarkEnd w:id="26"/>
+    </w:p>
+    <w:p>
+      <w:pPr>
+        <w:pStyle w:val="Titre3"/>
+      </w:pPr>
+      <w:bookmarkStart w:id="27" w:name="_Toc162508031"/>
+      <w:r>
+        <w:t>Programme du jour</w:t>
+      </w:r>
+      <w:bookmarkEnd w:id="27"/>
     </w:p>
     <w:p/>
     <w:p>
       <w:pPr>
+        <w:pStyle w:val="Titre3"/>
+      </w:pPr>
+      <w:bookmarkStart w:id="28" w:name="_Toc162508032"/>
+      <w:r>
+        <w:t>Evènement de la journée</w:t>
+      </w:r>
+      <w:bookmarkEnd w:id="28"/>
+    </w:p>
+    <w:p/>
+    <w:p>
+      <w:pPr>
+        <w:pStyle w:val="Titre3"/>
+      </w:pPr>
+      <w:bookmarkStart w:id="29" w:name="_Toc162508033"/>
+      <w:r>
+        <w:t>Ce qui n’a pas pu été fait</w:t>
+      </w:r>
+      <w:bookmarkEnd w:id="29"/>
+    </w:p>
+    <w:p/>
+    <w:p>
+      <w:pPr>
         <w:pStyle w:val="Titre2"/>
       </w:pPr>
-      <w:bookmarkStart w:id="22" w:name="_Toc162508026"/>
-      <w:r>
-        <w:t>06 mai</w:t>
-      </w:r>
-      <w:bookmarkEnd w:id="22"/>
+      <w:bookmarkStart w:id="30" w:name="_Toc162508034"/>
+      <w:r>
+        <w:t>08 mai</w:t>
+      </w:r>
+      <w:bookmarkEnd w:id="30"/>
     </w:p>
     <w:p>
       <w:pPr>
         <w:pStyle w:val="Titre3"/>
       </w:pPr>
-      <w:bookmarkStart w:id="23" w:name="_Toc162508027"/>
+      <w:bookmarkStart w:id="31" w:name="_Toc162508035"/>
       <w:r>
         <w:t>Programme du jour</w:t>
       </w:r>
-      <w:bookmarkEnd w:id="23"/>
+      <w:bookmarkEnd w:id="31"/>
     </w:p>
     <w:p/>
     <w:p>
       <w:pPr>
         <w:pStyle w:val="Titre3"/>
       </w:pPr>
-      <w:bookmarkStart w:id="24" w:name="_Toc162508028"/>
+      <w:bookmarkStart w:id="32" w:name="_Toc162508036"/>
       <w:r>
         <w:t>Evènement de la journée</w:t>
       </w:r>
-      <w:bookmarkEnd w:id="24"/>
+      <w:bookmarkEnd w:id="32"/>
     </w:p>
     <w:p/>
     <w:p>
       <w:pPr>
         <w:pStyle w:val="Titre3"/>
       </w:pPr>
-      <w:bookmarkStart w:id="25" w:name="_Toc162508029"/>
+      <w:bookmarkStart w:id="33" w:name="_Toc162508037"/>
       <w:r>
         <w:t>Ce qui n’a pas pu été fait</w:t>
       </w:r>
-      <w:bookmarkEnd w:id="25"/>
+      <w:bookmarkEnd w:id="33"/>
     </w:p>
     <w:p/>
     <w:p>
       <w:pPr>
         <w:pStyle w:val="Titre2"/>
       </w:pPr>
-      <w:bookmarkStart w:id="26" w:name="_Toc162508030"/>
-      <w:r>
-        <w:t>07 mai</w:t>
-      </w:r>
-      <w:bookmarkEnd w:id="26"/>
+      <w:bookmarkStart w:id="34" w:name="_Toc162508038"/>
+      <w:r>
+        <w:t>13 mai</w:t>
+      </w:r>
+      <w:bookmarkEnd w:id="34"/>
     </w:p>
     <w:p>
       <w:pPr>
         <w:pStyle w:val="Titre3"/>
       </w:pPr>
-      <w:bookmarkStart w:id="27" w:name="_Toc162508031"/>
+      <w:bookmarkStart w:id="35" w:name="_Toc162508039"/>
       <w:r>
         <w:t>Programme du jour</w:t>
       </w:r>
-      <w:bookmarkEnd w:id="27"/>
+      <w:bookmarkEnd w:id="35"/>
     </w:p>
     <w:p/>
     <w:p>
       <w:pPr>
         <w:pStyle w:val="Titre3"/>
       </w:pPr>
-      <w:bookmarkStart w:id="28" w:name="_Toc162508032"/>
+      <w:bookmarkStart w:id="36" w:name="_Toc162508040"/>
       <w:r>
         <w:t>Evènement de la journée</w:t>
       </w:r>
-      <w:bookmarkEnd w:id="28"/>
+      <w:bookmarkEnd w:id="36"/>
     </w:p>
     <w:p/>
     <w:p>
       <w:pPr>
         <w:pStyle w:val="Titre3"/>
       </w:pPr>
-      <w:bookmarkStart w:id="29" w:name="_Toc162508033"/>
+      <w:bookmarkStart w:id="37" w:name="_Toc162508041"/>
       <w:r>
         <w:t>Ce qui n’a pas pu été fait</w:t>
       </w:r>
-      <w:bookmarkEnd w:id="29"/>
+      <w:bookmarkEnd w:id="37"/>
     </w:p>
     <w:p/>
     <w:p>
       <w:pPr>
         <w:pStyle w:val="Titre2"/>
       </w:pPr>
-      <w:bookmarkStart w:id="30" w:name="_Toc162508034"/>
-      <w:r>
-        <w:t>08 mai</w:t>
-      </w:r>
-      <w:bookmarkEnd w:id="30"/>
-    </w:p>
-    <w:p>
-      <w:pPr>
-        <w:pStyle w:val="Titre3"/>
-      </w:pPr>
-      <w:bookmarkStart w:id="31" w:name="_Toc162508035"/>
-      <w:r>
-        <w:t>Programme du jour</w:t>
-      </w:r>
-      <w:bookmarkEnd w:id="31"/>
-    </w:p>
-    <w:p/>
-    <w:p>
-      <w:pPr>
-        <w:pStyle w:val="Titre3"/>
-      </w:pPr>
-      <w:bookmarkStart w:id="32" w:name="_Toc162508036"/>
-      <w:r>
-        <w:t>Evènement de la journée</w:t>
-      </w:r>
-      <w:bookmarkEnd w:id="32"/>
-    </w:p>
-    <w:p/>
-    <w:p>
-      <w:pPr>
-        <w:pStyle w:val="Titre3"/>
-      </w:pPr>
-      <w:bookmarkStart w:id="33" w:name="_Toc162508037"/>
-      <w:r>
-        <w:t>Ce qui n’a pas pu été fait</w:t>
-      </w:r>
-      <w:bookmarkEnd w:id="33"/>
-    </w:p>
-    <w:p/>
-    <w:p>
-      <w:pPr>
-        <w:pStyle w:val="Titre2"/>
-      </w:pPr>
-      <w:bookmarkStart w:id="34" w:name="_Toc162508038"/>
-      <w:r>
-        <w:t>13 mai</w:t>
-      </w:r>
-      <w:bookmarkEnd w:id="34"/>
-    </w:p>
-    <w:p>
-      <w:pPr>
-        <w:pStyle w:val="Titre3"/>
-      </w:pPr>
-      <w:bookmarkStart w:id="35" w:name="_Toc162508039"/>
-      <w:r>
-        <w:t>Programme du jour</w:t>
-      </w:r>
-      <w:bookmarkEnd w:id="35"/>
-    </w:p>
-    <w:p/>
-    <w:p>
-      <w:pPr>
-        <w:pStyle w:val="Titre3"/>
-      </w:pPr>
-      <w:bookmarkStart w:id="36" w:name="_Toc162508040"/>
+      <w:bookmarkStart w:id="38" w:name="_Toc162508042"/>
       <w:r>
         <w:lastRenderedPageBreak/>
-        <w:t>Evènement de la journée</w:t>
-      </w:r>
-      <w:bookmarkEnd w:id="36"/>
-    </w:p>
-    <w:p/>
-    <w:p>
-      <w:pPr>
-        <w:pStyle w:val="Titre3"/>
-      </w:pPr>
-      <w:bookmarkStart w:id="37" w:name="_Toc162508041"/>
-      <w:r>
-        <w:t>Ce qui n’a pas pu été fait</w:t>
-      </w:r>
-      <w:bookmarkEnd w:id="37"/>
-    </w:p>
-    <w:p/>
-    <w:p>
-      <w:pPr>
-        <w:pStyle w:val="Titre2"/>
-      </w:pPr>
-      <w:bookmarkStart w:id="38" w:name="_Toc162508042"/>
-      <w:r>
         <w:t>14 mai</w:t>
       </w:r>
       <w:bookmarkEnd w:id="38"/>
@@ -6852,9 +7448,9 @@
 <file path=word/numbering.xml><?xml version="1.0" encoding="utf-8"?>
 <w:numbering xmlns:wpc="http://schemas.microsoft.com/office/word/2010/wordprocessingCanvas" xmlns:cx="http://schemas.microsoft.com/office/drawing/2014/chartex" xmlns:mc="http://schemas.openxmlformats.org/markup-compatibility/2006" xmlns:o="urn:schemas-microsoft-com:office:office" xmlns:r="http://schemas.openxmlformats.org/officeDocument/2006/relationships" xmlns:m="http://schemas.openxmlformats.org/officeDocument/2006/math" xmlns:v="urn:schemas-microsoft-com:vml" xmlns:wp14="http://schemas.microsoft.com/office/word/2010/wordprocessingDrawing" xmlns:wp="http://schemas.openxmlformats.org/drawingml/2006/wordprocessingDrawing" xmlns:w10="urn:schemas-microsoft-com:office:word" xmlns:w="http://schemas.openxmlformats.org/wordprocessingml/2006/main" xmlns:w14="http://schemas.microsoft.com/office/word/2010/wordml" xmlns:w15="http://schemas.microsoft.com/office/word/2012/wordml" xmlns:w16se="http://schemas.microsoft.com/office/word/2015/wordml/symex" xmlns:wpg="http://schemas.microsoft.com/office/word/2010/wordprocessingGroup" xmlns:wpi="http://schemas.microsoft.com/office/word/2010/wordprocessingInk" xmlns:wne="http://schemas.microsoft.com/office/word/2006/wordml" xmlns:wps="http://schemas.microsoft.com/office/word/2010/wordprocessingShape" mc:Ignorable="w14 w15 w16se wp14">
   <w:abstractNum w:abstractNumId="0" w15:restartNumberingAfterBreak="0">
-    <w:nsid w:val="54964DD0"/>
+    <w:nsid w:val="35E967E7"/>
     <w:multiLevelType w:val="hybridMultilevel"/>
-    <w:tmpl w:val="AEF222C8"/>
+    <w:tmpl w:val="D48C8636"/>
     <w:lvl w:ilvl="0" w:tplc="100C0001">
       <w:start w:val="1"/>
       <w:numFmt w:val="bullet"/>
@@ -6965,9 +7561,9 @@
     </w:lvl>
   </w:abstractNum>
   <w:abstractNum w:abstractNumId="1" w15:restartNumberingAfterBreak="0">
-    <w:nsid w:val="5C520E83"/>
+    <w:nsid w:val="54964DD0"/>
     <w:multiLevelType w:val="hybridMultilevel"/>
-    <w:tmpl w:val="C8784790"/>
+    <w:tmpl w:val="AEF222C8"/>
     <w:lvl w:ilvl="0" w:tplc="100C0001">
       <w:start w:val="1"/>
       <w:numFmt w:val="bullet"/>
@@ -7078,9 +7674,9 @@
     </w:lvl>
   </w:abstractNum>
   <w:abstractNum w:abstractNumId="2" w15:restartNumberingAfterBreak="0">
-    <w:nsid w:val="644914EE"/>
+    <w:nsid w:val="5C520E83"/>
     <w:multiLevelType w:val="hybridMultilevel"/>
-    <w:tmpl w:val="2616606E"/>
+    <w:tmpl w:val="C8784790"/>
     <w:lvl w:ilvl="0" w:tplc="100C0001">
       <w:start w:val="1"/>
       <w:numFmt w:val="bullet"/>
@@ -7191,9 +7787,9 @@
     </w:lvl>
   </w:abstractNum>
   <w:abstractNum w:abstractNumId="3" w15:restartNumberingAfterBreak="0">
-    <w:nsid w:val="6A4539A6"/>
+    <w:nsid w:val="644914EE"/>
     <w:multiLevelType w:val="hybridMultilevel"/>
-    <w:tmpl w:val="B6AEDF92"/>
+    <w:tmpl w:val="2616606E"/>
     <w:lvl w:ilvl="0" w:tplc="100C0001">
       <w:start w:val="1"/>
       <w:numFmt w:val="bullet"/>
@@ -7304,6 +7900,119 @@
     </w:lvl>
   </w:abstractNum>
   <w:abstractNum w:abstractNumId="4" w15:restartNumberingAfterBreak="0">
+    <w:nsid w:val="6A4539A6"/>
+    <w:multiLevelType w:val="hybridMultilevel"/>
+    <w:tmpl w:val="B6AEDF92"/>
+    <w:lvl w:ilvl="0" w:tplc="100C0001">
+      <w:start w:val="1"/>
+      <w:numFmt w:val="bullet"/>
+      <w:lvlText w:val=""/>
+      <w:lvlJc w:val="left"/>
+      <w:pPr>
+        <w:ind w:left="720" w:hanging="360"/>
+      </w:pPr>
+      <w:rPr>
+        <w:rFonts w:ascii="Symbol" w:hAnsi="Symbol" w:hint="default"/>
+      </w:rPr>
+    </w:lvl>
+    <w:lvl w:ilvl="1" w:tplc="100C0003" w:tentative="1">
+      <w:start w:val="1"/>
+      <w:numFmt w:val="bullet"/>
+      <w:lvlText w:val="o"/>
+      <w:lvlJc w:val="left"/>
+      <w:pPr>
+        <w:ind w:left="1440" w:hanging="360"/>
+      </w:pPr>
+      <w:rPr>
+        <w:rFonts w:ascii="Courier New" w:hAnsi="Courier New" w:cs="Courier New" w:hint="default"/>
+      </w:rPr>
+    </w:lvl>
+    <w:lvl w:ilvl="2" w:tplc="100C0005" w:tentative="1">
+      <w:start w:val="1"/>
+      <w:numFmt w:val="bullet"/>
+      <w:lvlText w:val=""/>
+      <w:lvlJc w:val="left"/>
+      <w:pPr>
+        <w:ind w:left="2160" w:hanging="360"/>
+      </w:pPr>
+      <w:rPr>
+        <w:rFonts w:ascii="Wingdings" w:hAnsi="Wingdings" w:hint="default"/>
+      </w:rPr>
+    </w:lvl>
+    <w:lvl w:ilvl="3" w:tplc="100C0001" w:tentative="1">
+      <w:start w:val="1"/>
+      <w:numFmt w:val="bullet"/>
+      <w:lvlText w:val=""/>
+      <w:lvlJc w:val="left"/>
+      <w:pPr>
+        <w:ind w:left="2880" w:hanging="360"/>
+      </w:pPr>
+      <w:rPr>
+        <w:rFonts w:ascii="Symbol" w:hAnsi="Symbol" w:hint="default"/>
+      </w:rPr>
+    </w:lvl>
+    <w:lvl w:ilvl="4" w:tplc="100C0003" w:tentative="1">
+      <w:start w:val="1"/>
+      <w:numFmt w:val="bullet"/>
+      <w:lvlText w:val="o"/>
+      <w:lvlJc w:val="left"/>
+      <w:pPr>
+        <w:ind w:left="3600" w:hanging="360"/>
+      </w:pPr>
+      <w:rPr>
+        <w:rFonts w:ascii="Courier New" w:hAnsi="Courier New" w:cs="Courier New" w:hint="default"/>
+      </w:rPr>
+    </w:lvl>
+    <w:lvl w:ilvl="5" w:tplc="100C0005" w:tentative="1">
+      <w:start w:val="1"/>
+      <w:numFmt w:val="bullet"/>
+      <w:lvlText w:val=""/>
+      <w:lvlJc w:val="left"/>
+      <w:pPr>
+        <w:ind w:left="4320" w:hanging="360"/>
+      </w:pPr>
+      <w:rPr>
+        <w:rFonts w:ascii="Wingdings" w:hAnsi="Wingdings" w:hint="default"/>
+      </w:rPr>
+    </w:lvl>
+    <w:lvl w:ilvl="6" w:tplc="100C0001" w:tentative="1">
+      <w:start w:val="1"/>
+      <w:numFmt w:val="bullet"/>
+      <w:lvlText w:val=""/>
+      <w:lvlJc w:val="left"/>
+      <w:pPr>
+        <w:ind w:left="5040" w:hanging="360"/>
+      </w:pPr>
+      <w:rPr>
+        <w:rFonts w:ascii="Symbol" w:hAnsi="Symbol" w:hint="default"/>
+      </w:rPr>
+    </w:lvl>
+    <w:lvl w:ilvl="7" w:tplc="100C0003" w:tentative="1">
+      <w:start w:val="1"/>
+      <w:numFmt w:val="bullet"/>
+      <w:lvlText w:val="o"/>
+      <w:lvlJc w:val="left"/>
+      <w:pPr>
+        <w:ind w:left="5760" w:hanging="360"/>
+      </w:pPr>
+      <w:rPr>
+        <w:rFonts w:ascii="Courier New" w:hAnsi="Courier New" w:cs="Courier New" w:hint="default"/>
+      </w:rPr>
+    </w:lvl>
+    <w:lvl w:ilvl="8" w:tplc="100C0005" w:tentative="1">
+      <w:start w:val="1"/>
+      <w:numFmt w:val="bullet"/>
+      <w:lvlText w:val=""/>
+      <w:lvlJc w:val="left"/>
+      <w:pPr>
+        <w:ind w:left="6480" w:hanging="360"/>
+      </w:pPr>
+      <w:rPr>
+        <w:rFonts w:ascii="Wingdings" w:hAnsi="Wingdings" w:hint="default"/>
+      </w:rPr>
+    </w:lvl>
+  </w:abstractNum>
+  <w:abstractNum w:abstractNumId="5" w15:restartNumberingAfterBreak="0">
     <w:nsid w:val="6DEB27A4"/>
     <w:multiLevelType w:val="multilevel"/>
     <w:tmpl w:val="CB22918A"/>
@@ -7453,19 +8162,22 @@
     </w:lvl>
   </w:abstractNum>
   <w:num w:numId="1">
+    <w:abstractNumId w:val="5"/>
+  </w:num>
+  <w:num w:numId="2">
+    <w:abstractNumId w:val="1"/>
+  </w:num>
+  <w:num w:numId="3">
+    <w:abstractNumId w:val="2"/>
+  </w:num>
+  <w:num w:numId="4">
+    <w:abstractNumId w:val="3"/>
+  </w:num>
+  <w:num w:numId="5">
     <w:abstractNumId w:val="4"/>
   </w:num>
-  <w:num w:numId="2">
+  <w:num w:numId="6">
     <w:abstractNumId w:val="0"/>
-  </w:num>
-  <w:num w:numId="3">
-    <w:abstractNumId w:val="1"/>
-  </w:num>
-  <w:num w:numId="4">
-    <w:abstractNumId w:val="2"/>
-  </w:num>
-  <w:num w:numId="5">
-    <w:abstractNumId w:val="3"/>
   </w:num>
 </w:numbering>
 </file>

</xml_diff>